<commit_message>
Update label Sep 2024
</commit_message>
<xml_diff>
--- a/reports/AWE Report Sep 4.docx
+++ b/reports/AWE Report Sep 4.docx
@@ -48,6 +48,9 @@
     </w:p>
     <w:p>
       <w:r>
+        <w:rPr>
+          <w:noProof/>
+        </w:rPr>
         <w:drawing>
           <wp:inline distT="0" distB="0" distL="0" distR="0" wp14:anchorId="390EA1D9" wp14:editId="741BFBA9">
             <wp:extent cx="3001917" cy="6158753"/>
@@ -767,6 +770,9 @@
         <w:t xml:space="preserve"> </w:t>
       </w:r>
       <w:r>
+        <w:rPr>
+          <w:noProof/>
+        </w:rPr>
         <w:drawing>
           <wp:inline distT="0" distB="0" distL="0" distR="0" wp14:anchorId="34F105A3" wp14:editId="2758E054">
             <wp:extent cx="4157062" cy="2798911"/>
@@ -818,6 +824,9 @@
     </w:p>
     <w:p>
       <w:r>
+        <w:rPr>
+          <w:noProof/>
+        </w:rPr>
         <w:drawing>
           <wp:inline distT="0" distB="0" distL="0" distR="0" wp14:anchorId="03D47906" wp14:editId="2A9CB450">
             <wp:extent cx="4172430" cy="2764235"/>
@@ -863,6 +872,9 @@
     </w:p>
     <w:p>
       <w:r>
+        <w:rPr>
+          <w:noProof/>
+        </w:rPr>
         <w:lastRenderedPageBreak/>
         <w:drawing>
           <wp:inline distT="0" distB="0" distL="0" distR="0" wp14:anchorId="47637116" wp14:editId="14AFCBD2">
@@ -915,6 +927,9 @@
     </w:p>
     <w:p>
       <w:r>
+        <w:rPr>
+          <w:noProof/>
+        </w:rPr>
         <w:drawing>
           <wp:inline distT="0" distB="0" distL="0" distR="0" wp14:anchorId="4370273F" wp14:editId="62CADDD0">
             <wp:extent cx="3138928" cy="2123471"/>
@@ -960,6 +975,9 @@
     </w:p>
     <w:p>
       <w:r>
+        <w:rPr>
+          <w:noProof/>
+        </w:rPr>
         <w:drawing>
           <wp:inline distT="0" distB="0" distL="0" distR="0" wp14:anchorId="022E567C" wp14:editId="5B8FC991">
             <wp:extent cx="3146612" cy="2077570"/>
@@ -997,6 +1015,8 @@
         </w:drawing>
       </w:r>
     </w:p>
+    <w:p/>
+    <w:p/>
     <w:sectPr>
       <w:pgSz w:w="12240" w:h="15840"/>
       <w:pgMar w:top="1440" w:right="1440" w:bottom="1440" w:left="1440" w:header="720" w:footer="720" w:gutter="0"/>

</xml_diff>